<commit_message>
added new methods and pdr3 knockout construct, removed old code from insecticide_sens markdown
</commit_message>
<xml_diff>
--- a/senstivity_test/growth_assay_methods/halo_assay/halo-assay.docx
+++ b/senstivity_test/growth_assay_methods/halo_assay/halo-assay.docx
@@ -82,7 +82,13 @@
         </w:numPr>
       </w:pPr>
       <w:r>
-        <w:t>Add 4ml of cellular stock containing 5x10</w:t>
+        <w:t xml:space="preserve">Add </w:t>
+      </w:r>
+      <w:r>
+        <w:t xml:space="preserve">250µl (3ml for all plates) </w:t>
+      </w:r>
+      <w:r>
+        <w:t>of cellular stock containing 5x10</w:t>
       </w:r>
       <w:r>
         <w:rPr>
@@ -103,7 +109,13 @@
         <w:t>.</w:t>
       </w:r>
       <w:r>
-        <w:t xml:space="preserve"> Swirl gently to ensure an even distribution of cells. </w:t>
+        <w:t xml:space="preserve"> </w:t>
+      </w:r>
+      <w:r>
+        <w:t>Spread evenly with glass spreader that has been sterilised (dunk in ethanol then into flame)</w:t>
+      </w:r>
+      <w:r>
+        <w:t xml:space="preserve">. </w:t>
       </w:r>
     </w:p>
     <w:p>
@@ -151,19 +163,49 @@
         </w:numPr>
       </w:pPr>
       <w:r>
-        <w:t xml:space="preserve">Using an empty petri dish and sterile tweezers, place sterile filter disks onto the dish and add 10µl of the 5mM insecticide stock or control to the centre of the disk. </w:t>
-      </w:r>
-    </w:p>
-    <w:p>
-      <w:pPr>
-        <w:pStyle w:val="ListParagraph"/>
-        <w:numPr>
-          <w:ilvl w:val="0"/>
-          <w:numId w:val="1"/>
-        </w:numPr>
-      </w:pPr>
-      <w:r>
-        <w:t xml:space="preserve">Place saturated filter disks onto the inoculated agar plates, 3 to each plate in a triangle. Add a control disk to each plate in the centre of the triangle. </w:t>
+        <w:t>Using an empty petri dish and sterile tweezers</w:t>
+      </w:r>
+      <w:r>
+        <w:t xml:space="preserve"> (ethanol/flame)</w:t>
+      </w:r>
+      <w:r>
+        <w:t>, place sterile filter disks onto the dish and add 1</w:t>
+      </w:r>
+      <w:r>
+        <w:t>5</w:t>
+      </w:r>
+      <w:r>
+        <w:t xml:space="preserve">µl of the 5mM insecticide stock or control to the centre of the disk. </w:t>
+      </w:r>
+    </w:p>
+    <w:p>
+      <w:pPr>
+        <w:pStyle w:val="ListParagraph"/>
+        <w:numPr>
+          <w:ilvl w:val="0"/>
+          <w:numId w:val="1"/>
+        </w:numPr>
+      </w:pPr>
+      <w:r>
+        <w:t xml:space="preserve">Place saturated filter disks onto the inoculated agar plates, 3 to each plate in a triangle. </w:t>
+      </w:r>
+      <w:r>
+        <w:t xml:space="preserve">Have a control plate. </w:t>
+      </w:r>
+    </w:p>
+    <w:p>
+      <w:pPr>
+        <w:pStyle w:val="ListParagraph"/>
+        <w:numPr>
+          <w:ilvl w:val="0"/>
+          <w:numId w:val="1"/>
+        </w:numPr>
+      </w:pPr>
+      <w:r>
+        <w:t xml:space="preserve">9 plates, 27 disks. </w:t>
+      </w:r>
+      <w:r>
+        <w:t xml:space="preserve"> </w:t>
       </w:r>
     </w:p>
     <w:p>
@@ -234,7 +276,10 @@
     <w:p/>
     <w:p>
       <w:r>
-        <w:t>Monday – Start overnight culture</w:t>
+        <w:t>Wednesday</w:t>
+      </w:r>
+      <w:r>
+        <w:t xml:space="preserve"> – Start overnight culture</w:t>
       </w:r>
       <w:r>
         <w:t xml:space="preserve">, pour agar plates. </w:t>
@@ -243,7 +288,13 @@
     <w:p/>
     <w:p>
       <w:r>
-        <w:t xml:space="preserve">Tuesday – Make </w:t>
+        <w:t>T</w:t>
+      </w:r>
+      <w:r>
+        <w:t>hursday</w:t>
+      </w:r>
+      <w:r>
+        <w:t xml:space="preserve"> – Make </w:t>
       </w:r>
       <w:r>
         <w:t xml:space="preserve">insecticide </w:t>
@@ -255,7 +306,10 @@
     <w:p/>
     <w:p>
       <w:r>
-        <w:t xml:space="preserve">Wednesday – Scan plates. Create key to associate plate with insecticide. </w:t>
+        <w:t>Friday</w:t>
+      </w:r>
+      <w:r>
+        <w:t xml:space="preserve"> – Scan plates. Create key to associate plate with insecticide. </w:t>
       </w:r>
     </w:p>
     <w:p/>

</xml_diff>